<commit_message>
Added boundary plot for two-layer perceptron model
</commit_message>
<xml_diff>
--- a/lab1_report.docx
+++ b/lab1_report.docx
@@ -13,7 +13,7 @@
       </w:pPr>
       <w:r>
         <w:rPr>
-          <w:rFonts w:eastAsia="Times New Roman" w:cs="Times New Roman" w:ascii="Calibri" w:hAnsi="Calibri"/>
+          <w:rFonts w:eastAsia="Times New Roman" w:cs="Times New Roman"/>
           <w:sz w:val="20"/>
           <w:szCs w:val="20"/>
         </w:rPr>
@@ -31,7 +31,7 @@
       </w:pPr>
       <w:r>
         <w:rPr>
-          <w:rFonts w:cs="Calibri" w:ascii="Calibri" w:hAnsi="Calibri" w:cstheme="minorHAnsi"/>
+          <w:rFonts w:cs="Calibri" w:cstheme="minorHAnsi"/>
           <w:w w:val="90"/>
           <w:sz w:val="28"/>
         </w:rPr>
@@ -49,7 +49,7 @@
       </w:pPr>
       <w:r>
         <w:rPr>
-          <w:rFonts w:eastAsia="Century" w:cs="Century" w:ascii="Calibri" w:hAnsi="Calibri"/>
+          <w:rFonts w:eastAsia="Century" w:cs="Century"/>
           <w:sz w:val="24"/>
           <w:szCs w:val="24"/>
         </w:rPr>
@@ -67,7 +67,6 @@
       </w:pPr>
       <w:r>
         <w:rPr>
-          <w:rFonts w:ascii="Calibri" w:hAnsi="Calibri"/>
           <w:w w:val="105"/>
           <w:sz w:val="40"/>
           <w:szCs w:val="40"/>
@@ -76,7 +75,6 @@
       </w:r>
       <w:r>
         <w:rPr>
-          <w:rFonts w:ascii="Calibri" w:hAnsi="Calibri"/>
           <w:spacing w:val="-19"/>
           <w:w w:val="105"/>
           <w:sz w:val="40"/>
@@ -86,7 +84,6 @@
       </w:r>
       <w:r>
         <w:rPr>
-          <w:rFonts w:ascii="Calibri" w:hAnsi="Calibri"/>
           <w:w w:val="105"/>
           <w:sz w:val="40"/>
           <w:szCs w:val="40"/>
@@ -97,7 +94,7 @@
     <w:p>
       <w:pPr>
         <w:pStyle w:val="Heading2"/>
-        <w:spacing w:lineRule="auto" w:line="280" w:before="152" w:after="0"/>
+        <w:spacing w:lineRule="auto" w:line="278" w:before="152" w:after="0"/>
         <w:ind w:left="816" w:right="853" w:hanging="0"/>
         <w:jc w:val="center"/>
         <w:rPr>
@@ -260,7 +257,7 @@
       </w:pPr>
       <w:r>
         <w:rPr>
-          <w:rFonts w:eastAsia="Century" w:cs="Century" w:ascii="Calibri" w:hAnsi="Calibri"/>
+          <w:rFonts w:eastAsia="Century" w:cs="Century"/>
           <w:sz w:val="34"/>
           <w:szCs w:val="34"/>
         </w:rPr>
@@ -277,7 +274,7 @@
       </w:pPr>
       <w:r>
         <w:rPr>
-          <w:rFonts w:cs="Calibri" w:ascii="Calibri" w:hAnsi="Calibri" w:cstheme="minorHAnsi"/>
+          <w:rFonts w:cs="Calibri" w:cstheme="minorHAnsi"/>
           <w:sz w:val="28"/>
           <w:szCs w:val="28"/>
         </w:rPr>
@@ -285,7 +282,7 @@
       </w:r>
       <w:r>
         <w:rPr>
-          <w:rFonts w:cs="Calibri" w:ascii="Calibri" w:hAnsi="Calibri" w:cstheme="minorHAnsi"/>
+          <w:rFonts w:cs="Calibri" w:cstheme="minorHAnsi"/>
           <w:spacing w:val="-17"/>
           <w:sz w:val="28"/>
           <w:szCs w:val="28"/>
@@ -294,7 +291,7 @@
       </w:r>
       <w:r>
         <w:rPr>
-          <w:rFonts w:cs="Calibri" w:ascii="Calibri" w:hAnsi="Calibri" w:cstheme="minorHAnsi"/>
+          <w:rFonts w:cs="Calibri" w:cstheme="minorHAnsi"/>
           <w:sz w:val="28"/>
           <w:szCs w:val="28"/>
         </w:rPr>
@@ -302,7 +299,7 @@
       </w:r>
       <w:r>
         <w:rPr>
-          <w:rFonts w:cs="Calibri" w:ascii="Calibri" w:hAnsi="Calibri" w:cstheme="minorHAnsi"/>
+          <w:rFonts w:cs="Calibri" w:cstheme="minorHAnsi"/>
           <w:spacing w:val="-17"/>
           <w:sz w:val="28"/>
           <w:szCs w:val="28"/>
@@ -311,7 +308,7 @@
       </w:r>
       <w:r>
         <w:rPr>
-          <w:rFonts w:cs="Calibri" w:ascii="Calibri" w:hAnsi="Calibri" w:cstheme="minorHAnsi"/>
+          <w:rFonts w:cs="Calibri" w:cstheme="minorHAnsi"/>
           <w:sz w:val="28"/>
           <w:szCs w:val="28"/>
         </w:rPr>
@@ -319,7 +316,7 @@
       </w:r>
       <w:r>
         <w:rPr>
-          <w:rFonts w:cs="Calibri" w:ascii="Calibri" w:hAnsi="Calibri" w:cstheme="minorHAnsi"/>
+          <w:rFonts w:cs="Calibri" w:cstheme="minorHAnsi"/>
           <w:spacing w:val="-17"/>
           <w:sz w:val="28"/>
           <w:szCs w:val="28"/>
@@ -328,7 +325,7 @@
       </w:r>
       <w:r>
         <w:rPr>
-          <w:rFonts w:cs="Calibri" w:ascii="Calibri" w:hAnsi="Calibri" w:cstheme="minorHAnsi"/>
+          <w:rFonts w:cs="Calibri" w:cstheme="minorHAnsi"/>
           <w:sz w:val="28"/>
           <w:szCs w:val="28"/>
         </w:rPr>
@@ -336,7 +333,7 @@
       </w:r>
       <w:r>
         <w:rPr>
-          <w:rFonts w:cs="Calibri" w:ascii="Calibri" w:hAnsi="Calibri" w:cstheme="minorHAnsi"/>
+          <w:rFonts w:cs="Calibri" w:cstheme="minorHAnsi"/>
           <w:spacing w:val="-17"/>
           <w:sz w:val="28"/>
           <w:szCs w:val="28"/>
@@ -345,7 +342,7 @@
       </w:r>
       <w:r>
         <w:rPr>
-          <w:rFonts w:cs="Calibri" w:ascii="Calibri" w:hAnsi="Calibri" w:cstheme="minorHAnsi"/>
+          <w:rFonts w:cs="Calibri" w:cstheme="minorHAnsi"/>
           <w:sz w:val="28"/>
           <w:szCs w:val="28"/>
         </w:rPr>
@@ -353,7 +350,7 @@
       </w:r>
       <w:r>
         <w:rPr>
-          <w:rFonts w:cs="Calibri" w:ascii="Calibri" w:hAnsi="Calibri" w:cstheme="minorHAnsi"/>
+          <w:rFonts w:cs="Calibri" w:cstheme="minorHAnsi"/>
           <w:spacing w:val="-17"/>
           <w:sz w:val="28"/>
           <w:szCs w:val="28"/>
@@ -362,7 +359,7 @@
       </w:r>
       <w:r>
         <w:rPr>
-          <w:rFonts w:cs="Calibri" w:ascii="Calibri" w:hAnsi="Calibri" w:cstheme="minorHAnsi"/>
+          <w:rFonts w:cs="Calibri" w:cstheme="minorHAnsi"/>
           <w:sz w:val="28"/>
           <w:szCs w:val="28"/>
         </w:rPr>
@@ -418,7 +415,7 @@
       </w:pPr>
       <w:r>
         <w:rPr>
-          <w:rFonts w:eastAsia="Century" w:cs="Century" w:ascii="Calibri" w:hAnsi="Calibri"/>
+          <w:rFonts w:eastAsia="Century" w:cs="Century"/>
         </w:rPr>
       </w:r>
     </w:p>
@@ -438,7 +435,7 @@
       </w:pPr>
       <w:r>
         <w:rPr>
-          <w:rFonts w:eastAsia="Georgia" w:cs="Georgia" w:ascii="Calibri" w:hAnsi="Calibri"/>
+          <w:rFonts w:eastAsia="Georgia" w:cs="Georgia"/>
           <w:sz w:val="28"/>
           <w:szCs w:val="28"/>
         </w:rPr>
@@ -464,7 +461,6 @@
       </w:pPr>
       <w:r>
         <w:rPr>
-          <w:rFonts w:ascii="Calibri" w:hAnsi="Calibri"/>
           <w:b/>
           <w:sz w:val="28"/>
         </w:rPr>
@@ -472,7 +468,6 @@
       </w:r>
       <w:r>
         <w:rPr>
-          <w:rFonts w:ascii="Calibri" w:hAnsi="Calibri"/>
           <w:b/>
           <w:spacing w:val="32"/>
           <w:sz w:val="28"/>
@@ -481,7 +476,6 @@
       </w:r>
       <w:r>
         <w:rPr>
-          <w:rFonts w:ascii="Calibri" w:hAnsi="Calibri"/>
           <w:b/>
           <w:sz w:val="28"/>
         </w:rPr>
@@ -507,7 +501,7 @@
       </w:pPr>
       <w:r>
         <w:rPr>
-          <w:rFonts w:cs="CMR10" w:ascii="Calibri" w:hAnsi="Calibri"/>
+          <w:rFonts w:cs="CMR10"/>
           <w:sz w:val="20"/>
           <w:szCs w:val="20"/>
         </w:rPr>
@@ -515,7 +509,7 @@
       </w:r>
       <w:r>
         <w:rPr>
-          <w:rFonts w:cs="CMR10" w:ascii="Calibri" w:hAnsi="Calibri"/>
+          <w:rFonts w:cs="CMR10"/>
           <w:sz w:val="20"/>
           <w:szCs w:val="20"/>
           <w:lang w:val="en-SE"/>
@@ -524,7 +518,7 @@
       </w:r>
       <w:r>
         <w:rPr>
-          <w:rFonts w:cs="CMTI10" w:ascii="Calibri" w:hAnsi="Calibri"/>
+          <w:rFonts w:cs="CMTI10"/>
           <w:sz w:val="20"/>
           <w:szCs w:val="20"/>
           <w:lang w:val="en-SE"/>
@@ -533,7 +527,7 @@
       </w:r>
       <w:r>
         <w:rPr>
-          <w:rFonts w:cs="CMR10" w:ascii="Calibri" w:hAnsi="Calibri"/>
+          <w:rFonts w:cs="CMR10"/>
           <w:sz w:val="20"/>
           <w:szCs w:val="20"/>
           <w:lang w:val="en-SE"/>
@@ -542,7 +536,7 @@
       </w:r>
       <w:r>
         <w:rPr>
-          <w:rFonts w:cs="CMTI10" w:ascii="Calibri" w:hAnsi="Calibri"/>
+          <w:rFonts w:cs="CMTI10"/>
           <w:sz w:val="20"/>
           <w:szCs w:val="20"/>
           <w:lang w:val="en-SE"/>
@@ -551,7 +545,7 @@
       </w:r>
       <w:r>
         <w:rPr>
-          <w:rFonts w:cs="CMR10" w:ascii="Calibri" w:hAnsi="Calibri"/>
+          <w:rFonts w:cs="CMR10"/>
           <w:sz w:val="20"/>
           <w:szCs w:val="20"/>
           <w:lang w:val="en-SE"/>
@@ -560,7 +554,7 @@
       </w:r>
       <w:r>
         <w:rPr>
-          <w:rFonts w:cs="CMR10" w:ascii="Calibri" w:hAnsi="Calibri"/>
+          <w:rFonts w:cs="CMR10"/>
           <w:sz w:val="20"/>
           <w:szCs w:val="20"/>
         </w:rPr>
@@ -568,7 +562,7 @@
       </w:r>
       <w:r>
         <w:rPr>
-          <w:rFonts w:cs="CMTI10" w:ascii="Calibri" w:hAnsi="Calibri"/>
+          <w:rFonts w:cs="CMTI10"/>
           <w:sz w:val="20"/>
           <w:szCs w:val="20"/>
           <w:lang w:val="en-SE"/>
@@ -577,7 +571,7 @@
       </w:r>
       <w:r>
         <w:rPr>
-          <w:rFonts w:cs="CMR10" w:ascii="Calibri" w:hAnsi="Calibri"/>
+          <w:rFonts w:cs="CMR10"/>
           <w:sz w:val="20"/>
           <w:szCs w:val="20"/>
           <w:lang w:val="en-SE"/>
@@ -586,7 +580,7 @@
       </w:r>
       <w:r>
         <w:rPr>
-          <w:rFonts w:cs="CMR10" w:ascii="Calibri" w:hAnsi="Calibri"/>
+          <w:rFonts w:cs="CMR10"/>
           <w:sz w:val="20"/>
           <w:szCs w:val="20"/>
         </w:rPr>
@@ -612,7 +606,7 @@
       </w:pPr>
       <w:r>
         <w:rPr>
-          <w:rFonts w:cs="CMR10" w:ascii="Calibri" w:hAnsi="Calibri"/>
+          <w:rFonts w:cs="CMR10"/>
           <w:sz w:val="20"/>
           <w:szCs w:val="20"/>
         </w:rPr>
@@ -620,7 +614,7 @@
       </w:r>
       <w:r>
         <w:rPr>
-          <w:rFonts w:cs="CMR10" w:ascii="Calibri" w:hAnsi="Calibri"/>
+          <w:rFonts w:cs="CMR10"/>
           <w:sz w:val="20"/>
           <w:szCs w:val="20"/>
           <w:lang w:val="en-SE"/>
@@ -647,7 +641,7 @@
       </w:pPr>
       <w:r>
         <w:rPr>
-          <w:rFonts w:cs="CMR10" w:ascii="Calibri" w:hAnsi="Calibri"/>
+          <w:rFonts w:cs="CMR10"/>
           <w:sz w:val="20"/>
           <w:szCs w:val="20"/>
         </w:rPr>
@@ -655,7 +649,7 @@
       </w:r>
       <w:r>
         <w:rPr>
-          <w:rFonts w:cs="CMR10" w:ascii="Calibri" w:hAnsi="Calibri"/>
+          <w:rFonts w:cs="CMR10"/>
           <w:sz w:val="20"/>
           <w:szCs w:val="20"/>
           <w:lang w:val="en-SE"/>
@@ -664,7 +658,7 @@
       </w:r>
       <w:r>
         <w:rPr>
-          <w:rFonts w:cs="CMR10" w:ascii="Calibri" w:hAnsi="Calibri"/>
+          <w:rFonts w:cs="CMR10"/>
           <w:sz w:val="20"/>
           <w:szCs w:val="20"/>
         </w:rPr>
@@ -672,7 +666,7 @@
       </w:r>
       <w:r>
         <w:rPr>
-          <w:rFonts w:cs="CMR10" w:ascii="Calibri" w:hAnsi="Calibri"/>
+          <w:rFonts w:cs="CMR10"/>
           <w:sz w:val="20"/>
           <w:szCs w:val="20"/>
           <w:lang w:val="en-SE"/>
@@ -681,7 +675,7 @@
       </w:r>
       <w:r>
         <w:rPr>
-          <w:rFonts w:cs="CMR10" w:ascii="Calibri" w:hAnsi="Calibri"/>
+          <w:rFonts w:cs="CMR10"/>
           <w:sz w:val="20"/>
           <w:szCs w:val="20"/>
         </w:rPr>
@@ -689,7 +683,7 @@
       </w:r>
       <w:r>
         <w:rPr>
-          <w:rFonts w:cs="CMR10" w:ascii="Calibri" w:hAnsi="Calibri"/>
+          <w:rFonts w:cs="CMR10"/>
           <w:sz w:val="20"/>
           <w:szCs w:val="20"/>
           <w:lang w:val="en-SE"/>
@@ -716,7 +710,7 @@
       </w:pPr>
       <w:r>
         <w:rPr>
-          <w:rFonts w:cs="CMR10" w:ascii="Calibri" w:hAnsi="Calibri"/>
+          <w:rFonts w:cs="CMR10"/>
           <w:sz w:val="20"/>
           <w:szCs w:val="20"/>
         </w:rPr>
@@ -724,7 +718,7 @@
       </w:r>
       <w:r>
         <w:rPr>
-          <w:rFonts w:cs="CMR10" w:ascii="Calibri" w:hAnsi="Calibri"/>
+          <w:rFonts w:cs="CMR10"/>
           <w:sz w:val="20"/>
           <w:szCs w:val="20"/>
           <w:lang w:val="en-SE"/>
@@ -733,7 +727,7 @@
       </w:r>
       <w:r>
         <w:rPr>
-          <w:rFonts w:cs="CMR10" w:ascii="Calibri" w:hAnsi="Calibri"/>
+          <w:rFonts w:cs="CMR10"/>
           <w:sz w:val="20"/>
           <w:szCs w:val="20"/>
         </w:rPr>
@@ -741,7 +735,7 @@
       </w:r>
       <w:r>
         <w:rPr>
-          <w:rFonts w:cs="CMR10" w:ascii="Calibri" w:hAnsi="Calibri"/>
+          <w:rFonts w:cs="CMR10"/>
           <w:sz w:val="20"/>
           <w:szCs w:val="20"/>
           <w:lang w:val="en-SE"/>
@@ -763,21 +757,6 @@
         <w:rPr>
           <w:rFonts w:cs="Times New Roman" w:ascii="Calibri" w:hAnsi="Calibri"/>
           <w:sz w:val="22"/>
-        </w:rPr>
-      </w:r>
-    </w:p>
-    <w:p>
-      <w:pPr>
-        <w:pStyle w:val="TextBody"/>
-        <w:spacing w:lineRule="auto" w:line="276"/>
-        <w:jc w:val="both"/>
-        <w:rPr>
-          <w:rFonts w:ascii="Calibri" w:hAnsi="Calibri"/>
-        </w:rPr>
-      </w:pPr>
-      <w:r>
-        <w:rPr>
-          <w:rFonts w:ascii="Calibri" w:hAnsi="Calibri"/>
         </w:rPr>
       </w:r>
     </w:p>
@@ -791,8 +770,20 @@
           <w:pgNumType w:fmt="decimal"/>
           <w:formProt w:val="false"/>
           <w:textDirection w:val="lrTb"/>
+          <w:docGrid w:type="default" w:linePitch="100" w:charSpace="0"/>
         </w:sectPr>
-      </w:pPr>
+        <w:pStyle w:val="TextBody"/>
+        <w:spacing w:lineRule="auto" w:line="276"/>
+        <w:jc w:val="both"/>
+        <w:rPr>
+          <w:rFonts w:ascii="Calibri" w:hAnsi="Calibri"/>
+        </w:rPr>
+      </w:pPr>
+      <w:r>
+        <w:rPr>
+          <w:rFonts w:ascii="Calibri" w:hAnsi="Calibri"/>
+        </w:rPr>
+      </w:r>
     </w:p>
     <w:p>
       <w:pPr>
@@ -1821,13 +1812,7 @@
         <w:rPr>
           <w:rFonts w:ascii="Calibri" w:hAnsi="Calibri"/>
         </w:rPr>
-        <w:t>.1.2.</w:t>
-      </w:r>
-      <w:r>
-        <w:rPr>
-          <w:rFonts w:ascii="Calibri" w:hAnsi="Calibri"/>
-        </w:rPr>
-        <w:t>2</w:t>
+        <w:t>.1.2.2</w:t>
       </w:r>
     </w:p>
     <w:p>
@@ -1861,87 +1846,7 @@
           <w:sz w:val="22"/>
           <w:szCs w:val="22"/>
         </w:rPr>
-        <w:t xml:space="preserve">For sequential mode, it takes much fewer epochs for the algorithm to converge, and it has much smoother learning curve than batch mode. Apparently, the algorithm is very sensitive </w:t>
-      </w:r>
-      <w:r>
-        <w:rPr>
-          <w:rFonts w:ascii="Calibri" w:hAnsi="Calibri"/>
-          <w:b w:val="false"/>
-          <w:bCs w:val="false"/>
-          <w:sz w:val="22"/>
-          <w:szCs w:val="22"/>
-        </w:rPr>
-        <w:t xml:space="preserve">to </w:t>
-      </w:r>
-      <w:r>
-        <w:rPr>
-          <w:rFonts w:ascii="Calibri" w:hAnsi="Calibri"/>
-          <w:b w:val="false"/>
-          <w:bCs w:val="false"/>
-          <w:sz w:val="22"/>
-          <w:szCs w:val="22"/>
-        </w:rPr>
-        <w:t>the distribution and the init</w:t>
-      </w:r>
-      <w:r>
-        <w:rPr>
-          <w:rFonts w:ascii="Calibri" w:hAnsi="Calibri"/>
-          <w:b w:val="false"/>
-          <w:bCs w:val="false"/>
-          <w:sz w:val="22"/>
-          <w:szCs w:val="22"/>
-        </w:rPr>
-        <w:t>i</w:t>
-      </w:r>
-      <w:r>
-        <w:rPr>
-          <w:rFonts w:ascii="Calibri" w:hAnsi="Calibri"/>
-          <w:b w:val="false"/>
-          <w:bCs w:val="false"/>
-          <w:sz w:val="22"/>
-          <w:szCs w:val="22"/>
-        </w:rPr>
-        <w:t>al weights. A slight change of the initiali</w:t>
-      </w:r>
-      <w:r>
-        <w:rPr>
-          <w:rFonts w:ascii="Calibri" w:hAnsi="Calibri"/>
-          <w:b w:val="false"/>
-          <w:bCs w:val="false"/>
-          <w:sz w:val="22"/>
-          <w:szCs w:val="22"/>
-        </w:rPr>
-        <w:t>z</w:t>
-      </w:r>
-      <w:r>
-        <w:rPr>
-          <w:rFonts w:ascii="Calibri" w:hAnsi="Calibri"/>
-          <w:b w:val="false"/>
-          <w:bCs w:val="false"/>
-          <w:sz w:val="22"/>
-          <w:szCs w:val="22"/>
-        </w:rPr>
-        <w:t>ation, has huge impact on the init</w:t>
-      </w:r>
-      <w:r>
-        <w:rPr>
-          <w:rFonts w:ascii="Calibri" w:hAnsi="Calibri"/>
-          <w:b w:val="false"/>
-          <w:bCs w:val="false"/>
-          <w:sz w:val="22"/>
-          <w:szCs w:val="22"/>
-        </w:rPr>
-        <w:t>i</w:t>
-      </w:r>
-      <w:r>
-        <w:rPr>
-          <w:rFonts w:ascii="Calibri" w:hAnsi="Calibri"/>
-          <w:b w:val="false"/>
-          <w:bCs w:val="false"/>
-          <w:sz w:val="22"/>
-          <w:szCs w:val="22"/>
-        </w:rPr>
-        <w:t>al learning.</w:t>
+        <w:t>For sequential mode, it takes much fewer epochs for the algorithm to converge, and it has much smoother learning curve than batch mode. Apparently, the algorithm is very sensitive to the distribution and the initial weights. A slight change of the initialization, has huge impact on the initial learning.</w:t>
       </w:r>
     </w:p>
     <w:p>
@@ -2081,27 +1986,7 @@
           <w:sz w:val="22"/>
           <w:szCs w:val="22"/>
         </w:rPr>
-        <w:t>in</w:t>
-      </w:r>
-      <w:r>
-        <w:rPr>
-          <w:rFonts w:ascii="Calibri" w:hAnsi="Calibri"/>
-          <w:b w:val="false"/>
-          <w:bCs w:val="false"/>
-          <w:sz w:val="22"/>
-          <w:szCs w:val="22"/>
-        </w:rPr>
-        <w:t>i</w:t>
-      </w:r>
-      <w:r>
-        <w:rPr>
-          <w:rFonts w:ascii="Calibri" w:hAnsi="Calibri"/>
-          <w:b w:val="false"/>
-          <w:bCs w:val="false"/>
-          <w:sz w:val="22"/>
-          <w:szCs w:val="22"/>
-        </w:rPr>
-        <w:t>tial initialization, since its origin will be fixed at (0,0).</w:t>
+        <w:t>initial initialization, since its origin will be fixed at (0,0).</w:t>
       </w:r>
     </w:p>
     <w:p>
@@ -2112,7 +1997,7 @@
           <w:tab w:val="left" w:pos="1429" w:leader="none"/>
         </w:tabs>
         <w:spacing w:before="240" w:after="120"/>
-        <w:ind w:hanging="0"/>
+        <w:ind w:left="1428" w:hanging="0"/>
         <w:jc w:val="both"/>
         <w:rPr>
           <w:rFonts w:ascii="Calibri" w:hAnsi="Calibri"/>
@@ -2276,27 +2161,7 @@
           <w:sz w:val="22"/>
           <w:szCs w:val="22"/>
         </w:rPr>
-        <w:t>The subsampling changes the boundary</w:t>
-      </w:r>
-      <w:r>
-        <w:rPr>
-          <w:rFonts w:ascii="Calibri" w:hAnsi="Calibri"/>
-          <w:b w:val="false"/>
-          <w:bCs w:val="false"/>
-          <w:sz w:val="22"/>
-          <w:szCs w:val="22"/>
-        </w:rPr>
-        <w:t xml:space="preserve"> </w:t>
-      </w:r>
-      <w:r>
-        <w:rPr>
-          <w:rFonts w:ascii="Calibri" w:hAnsi="Calibri"/>
-          <w:b w:val="false"/>
-          <w:bCs w:val="false"/>
-          <w:sz w:val="22"/>
-          <w:szCs w:val="22"/>
-        </w:rPr>
-        <w:t xml:space="preserve">and the performance. By having more samples of one class, makes the model learn better to classify points from that class, thus changes the position and slope of the decision boundary. The performance is also </w:t>
+        <w:t xml:space="preserve">The subsampling changes the boundary and the performance. By having more samples of one class, makes the model learn better to classify points from that class, thus changes the position and slope of the decision boundary. The performance is also </w:t>
       </w:r>
       <w:r>
         <w:rPr>
@@ -2342,53 +2207,6 @@
           <w:b w:val="false"/>
           <w:bCs w:val="false"/>
         </w:rPr>
-        <w:drawing>
-          <wp:anchor behindDoc="0" distT="0" distB="0" distL="0" distR="0" simplePos="0" locked="0" layoutInCell="1" allowOverlap="1" relativeHeight="9">
-            <wp:simplePos x="0" y="0"/>
-            <wp:positionH relativeFrom="column">
-              <wp:posOffset>2999105</wp:posOffset>
-            </wp:positionH>
-            <wp:positionV relativeFrom="paragraph">
-              <wp:posOffset>80010</wp:posOffset>
-            </wp:positionV>
-            <wp:extent cx="3493770" cy="2245995"/>
-            <wp:effectExtent l="0" t="0" r="0" b="0"/>
-            <wp:wrapSquare wrapText="largest"/>
-            <wp:docPr id="6" name="Image7" descr=""/>
-            <wp:cNvGraphicFramePr>
-              <a:graphicFrameLocks xmlns:a="http://schemas.openxmlformats.org/drawingml/2006/main" noChangeAspect="1"/>
-            </wp:cNvGraphicFramePr>
-            <a:graphic xmlns:a="http://schemas.openxmlformats.org/drawingml/2006/main">
-              <a:graphicData uri="http://schemas.openxmlformats.org/drawingml/2006/picture">
-                <pic:pic xmlns:pic="http://schemas.openxmlformats.org/drawingml/2006/picture">
-                  <pic:nvPicPr>
-                    <pic:cNvPr id="6" name="Image7" descr=""/>
-                    <pic:cNvPicPr>
-                      <a:picLocks noChangeAspect="1" noChangeArrowheads="1"/>
-                    </pic:cNvPicPr>
-                  </pic:nvPicPr>
-                  <pic:blipFill>
-                    <a:blip r:embed="rId8"/>
-                    <a:stretch>
-                      <a:fillRect/>
-                    </a:stretch>
-                  </pic:blipFill>
-                  <pic:spPr bwMode="auto">
-                    <a:xfrm>
-                      <a:off x="0" y="0"/>
-                      <a:ext cx="3493770" cy="2245995"/>
-                    </a:xfrm>
-                    <a:prstGeom prst="rect">
-                      <a:avLst/>
-                    </a:prstGeom>
-                  </pic:spPr>
-                </pic:pic>
-              </a:graphicData>
-            </a:graphic>
-          </wp:anchor>
-        </w:drawing>
-      </w:r>
-      <w:r>
         <mc:AlternateContent>
           <mc:Choice Requires="wps">
             <w:drawing>
@@ -2400,21 +2218,33 @@
                 <wp:positionV relativeFrom="paragraph">
                   <wp:posOffset>32385</wp:posOffset>
                 </wp:positionV>
-                <wp:extent cx="3324860" cy="2475865"/>
+                <wp:extent cx="3325495" cy="2476500"/>
                 <wp:effectExtent l="0" t="0" r="0" b="0"/>
                 <wp:wrapSquare wrapText="largest"/>
-                <wp:docPr id="7" name="Frame1"/>
+                <wp:docPr id="6" name="Frame1"/>
                 <a:graphic xmlns:a="http://schemas.openxmlformats.org/drawingml/2006/main">
                   <a:graphicData uri="http://schemas.microsoft.com/office/word/2010/wordprocessingShape">
                     <wps:wsp>
-                      <wps:cNvSpPr txBox="1"/>
+                      <wps:cNvSpPr/>
                       <wps:spPr>
                         <a:xfrm>
                           <a:off x="0" y="0"/>
-                          <a:ext cx="3324860" cy="2475865"/>
+                          <a:ext cx="3324960" cy="2475720"/>
                         </a:xfrm>
-                        <a:prstGeom prst="rect"/>
+                        <a:prstGeom prst="rect">
+                          <a:avLst/>
+                        </a:prstGeom>
+                        <a:noFill/>
+                        <a:ln>
+                          <a:noFill/>
+                        </a:ln>
                       </wps:spPr>
+                      <wps:style>
+                        <a:lnRef idx="0"/>
+                        <a:fillRef idx="0"/>
+                        <a:effectRef idx="0"/>
+                        <a:fontRef idx="minor"/>
+                      </wps:style>
                       <wps:txbx>
                         <w:txbxContent>
                           <w:p>
@@ -2426,6 +2256,9 @@
                             <w:r>
                               <w:rPr/>
                               <w:t xml:space="preserve">Figure </w:t>
+                            </w:r>
+                            <w:r>
+                              <w:rPr/>
                               <w:drawing>
                                 <wp:inline distT="0" distB="0" distL="0" distR="0">
                                   <wp:extent cx="3324860" cy="2137410"/>
@@ -2444,7 +2277,7 @@
                                           </pic:cNvPicPr>
                                         </pic:nvPicPr>
                                         <pic:blipFill>
-                                          <a:blip r:embed="rId9"/>
+                                          <a:blip r:embed="rId8"/>
                                           <a:stretch>
                                             <a:fillRect/>
                                           </a:stretch>
@@ -2491,7 +2324,7 @@
                           </w:p>
                         </w:txbxContent>
                       </wps:txbx>
-                      <wps:bodyPr anchor="t" lIns="0" tIns="0" rIns="0" bIns="0">
+                      <wps:bodyPr lIns="0" rIns="0" tIns="0" bIns="0">
                         <a:noAutofit/>
                       </wps:bodyPr>
                     </wps:wsp>
@@ -2502,8 +2335,11 @@
           </mc:Choice>
           <mc:Fallback>
             <w:pict>
-              <v:rect style="position:absolute;rotation:0;width:261.8pt;height:194.95pt;mso-wrap-distance-left:0pt;mso-wrap-distance-right:0pt;mso-wrap-distance-top:0pt;mso-wrap-distance-bottom:0pt;margin-top:2.55pt;mso-position-vertical-relative:text;margin-left:-30.5pt;mso-position-horizontal-relative:text">
-                <v:textbox inset="0in,0in,0in,0in">
+              <v:rect id="shape_0" ID="Frame1" stroked="f" style="position:absolute;margin-left:-30.5pt;margin-top:2.55pt;width:261.75pt;height:194.9pt">
+                <w10:wrap type="square"/>
+                <v:fill o:detectmouseclick="t" on="false"/>
+                <v:stroke color="#3465a4" joinstyle="round" endcap="flat"/>
+                <v:textbox>
                   <w:txbxContent>
                     <w:p>
                       <w:pPr>
@@ -2514,6 +2350,9 @@
                       <w:r>
                         <w:rPr/>
                         <w:t xml:space="preserve">Figure </w:t>
+                      </w:r>
+                      <w:r>
+                        <w:rPr/>
                         <w:drawing>
                           <wp:inline distT="0" distB="0" distL="0" distR="0">
                             <wp:extent cx="3324860" cy="2137410"/>
@@ -2532,7 +2371,7 @@
                                     </pic:cNvPicPr>
                                   </pic:nvPicPr>
                                   <pic:blipFill>
-                                    <a:blip r:embed="rId9"/>
+                                    <a:blip r:embed="rId8"/>
                                     <a:stretch>
                                       <a:fillRect/>
                                     </a:stretch>
@@ -2579,149 +2418,23 @@
                     </w:p>
                   </w:txbxContent>
                 </v:textbox>
-                <w10:wrap type="square" side="largest"/>
               </v:rect>
             </w:pict>
           </mc:Fallback>
         </mc:AlternateContent>
-      </w:r>
-    </w:p>
-    <w:p>
-      <w:pPr>
-        <w:pStyle w:val="Heading3"/>
-        <w:tabs>
-          <w:tab w:val="clear" w:pos="720"/>
-          <w:tab w:val="left" w:pos="1429" w:leader="none"/>
-        </w:tabs>
-        <w:spacing w:before="240" w:after="120"/>
-        <w:ind w:left="821" w:hanging="0"/>
-        <w:jc w:val="both"/>
-        <w:rPr>
-          <w:rFonts w:ascii="Calibri" w:hAnsi="Calibri"/>
-          <w:b w:val="false"/>
-          <w:b w:val="false"/>
-          <w:bCs w:val="false"/>
-        </w:rPr>
-      </w:pPr>
-      <w:r>
-        <w:rPr>
-          <w:rFonts w:ascii="Calibri" w:hAnsi="Calibri"/>
-          <w:b w:val="false"/>
-          <w:bCs w:val="false"/>
-        </w:rPr>
-      </w:r>
-    </w:p>
-    <w:p>
-      <w:pPr>
-        <w:pStyle w:val="Heading3"/>
-        <w:tabs>
-          <w:tab w:val="clear" w:pos="720"/>
-          <w:tab w:val="left" w:pos="1429" w:leader="none"/>
-        </w:tabs>
-        <w:spacing w:before="240" w:after="120"/>
-        <w:ind w:left="821" w:hanging="0"/>
-        <w:jc w:val="both"/>
-        <w:rPr>
-          <w:rFonts w:ascii="Calibri" w:hAnsi="Calibri"/>
-          <w:b w:val="false"/>
-          <w:b w:val="false"/>
-          <w:bCs w:val="false"/>
-        </w:rPr>
-      </w:pPr>
-      <w:r>
-        <w:rPr>
-          <w:rFonts w:ascii="Calibri" w:hAnsi="Calibri"/>
-          <w:b w:val="false"/>
-          <w:bCs w:val="false"/>
-        </w:rPr>
-      </w:r>
-    </w:p>
-    <w:p>
-      <w:pPr>
-        <w:pStyle w:val="Heading3"/>
-        <w:tabs>
-          <w:tab w:val="clear" w:pos="720"/>
-          <w:tab w:val="left" w:pos="1429" w:leader="none"/>
-        </w:tabs>
-        <w:spacing w:before="240" w:after="120"/>
-        <w:ind w:left="821" w:hanging="0"/>
-        <w:jc w:val="both"/>
-        <w:rPr>
-          <w:rFonts w:ascii="Calibri" w:hAnsi="Calibri"/>
-          <w:b w:val="false"/>
-          <w:b w:val="false"/>
-          <w:bCs w:val="false"/>
-        </w:rPr>
-      </w:pPr>
-      <w:r>
-        <w:rPr>
-          <w:rFonts w:ascii="Calibri" w:hAnsi="Calibri"/>
-          <w:b w:val="false"/>
-          <w:bCs w:val="false"/>
-        </w:rPr>
-      </w:r>
-    </w:p>
-    <w:p>
-      <w:pPr>
-        <w:pStyle w:val="Heading3"/>
-        <w:tabs>
-          <w:tab w:val="clear" w:pos="720"/>
-          <w:tab w:val="left" w:pos="1429" w:leader="none"/>
-        </w:tabs>
-        <w:spacing w:before="240" w:after="120"/>
-        <w:ind w:left="821" w:hanging="0"/>
-        <w:jc w:val="both"/>
-        <w:rPr>
-          <w:rFonts w:ascii="Calibri" w:hAnsi="Calibri"/>
-          <w:b w:val="false"/>
-          <w:b w:val="false"/>
-          <w:bCs w:val="false"/>
-        </w:rPr>
-      </w:pPr>
-      <w:r>
-        <w:rPr>
-          <w:rFonts w:ascii="Calibri" w:hAnsi="Calibri"/>
-          <w:b w:val="false"/>
-          <w:bCs w:val="false"/>
-        </w:rPr>
-      </w:r>
-    </w:p>
-    <w:p>
-      <w:pPr>
-        <w:pStyle w:val="Heading3"/>
-        <w:tabs>
-          <w:tab w:val="clear" w:pos="720"/>
-          <w:tab w:val="left" w:pos="1429" w:leader="none"/>
-        </w:tabs>
-        <w:spacing w:before="240" w:after="120"/>
-        <w:ind w:left="821" w:hanging="0"/>
-        <w:jc w:val="both"/>
-        <w:rPr>
-          <w:rFonts w:ascii="Calibri" w:hAnsi="Calibri"/>
-          <w:b w:val="false"/>
-          <w:b w:val="false"/>
-          <w:bCs w:val="false"/>
-        </w:rPr>
-      </w:pPr>
-      <w:r>
-        <w:rPr>
-          <w:rFonts w:ascii="Calibri" w:hAnsi="Calibri"/>
-          <w:b w:val="false"/>
-          <w:bCs w:val="false"/>
-        </w:rPr>
         <w:drawing>
-          <wp:anchor behindDoc="0" distT="0" distB="0" distL="0" distR="0" simplePos="0" locked="0" layoutInCell="1" allowOverlap="1" relativeHeight="12">
+          <wp:anchor behindDoc="0" distT="0" distB="0" distL="0" distR="0" simplePos="0" locked="0" layoutInCell="1" allowOverlap="1" relativeHeight="8">
             <wp:simplePos x="0" y="0"/>
             <wp:positionH relativeFrom="column">
-              <wp:posOffset>3096895</wp:posOffset>
+              <wp:posOffset>2999105</wp:posOffset>
             </wp:positionH>
             <wp:positionV relativeFrom="paragraph">
-              <wp:posOffset>-7620</wp:posOffset>
+              <wp:posOffset>80010</wp:posOffset>
             </wp:positionV>
-            <wp:extent cx="3395980" cy="2183130"/>
+            <wp:extent cx="3493770" cy="2245995"/>
             <wp:effectExtent l="0" t="0" r="0" b="0"/>
             <wp:wrapSquare wrapText="largest"/>
-            <wp:docPr id="10" name="Image9" descr=""/>
+            <wp:docPr id="10" name="Image7" descr=""/>
             <wp:cNvGraphicFramePr>
               <a:graphicFrameLocks xmlns:a="http://schemas.openxmlformats.org/drawingml/2006/main" noChangeAspect="1"/>
             </wp:cNvGraphicFramePr>
@@ -2729,13 +2442,13 @@
               <a:graphicData uri="http://schemas.openxmlformats.org/drawingml/2006/picture">
                 <pic:pic xmlns:pic="http://schemas.openxmlformats.org/drawingml/2006/picture">
                   <pic:nvPicPr>
-                    <pic:cNvPr id="10" name="Image9" descr=""/>
+                    <pic:cNvPr id="10" name="Image7" descr=""/>
                     <pic:cNvPicPr>
                       <a:picLocks noChangeAspect="1" noChangeArrowheads="1"/>
                     </pic:cNvPicPr>
                   </pic:nvPicPr>
                   <pic:blipFill>
-                    <a:blip r:embed="rId10"/>
+                    <a:blip r:embed="rId9"/>
                     <a:stretch>
                       <a:fillRect/>
                     </a:stretch>
@@ -2743,7 +2456,7 @@
                   <pic:spPr bwMode="auto">
                     <a:xfrm>
                       <a:off x="0" y="0"/>
-                      <a:ext cx="3395980" cy="2183130"/>
+                      <a:ext cx="3493770" cy="2245995"/>
                     </a:xfrm>
                     <a:prstGeom prst="rect">
                       <a:avLst/>
@@ -2755,11 +2468,134 @@
           </wp:anchor>
         </w:drawing>
       </w:r>
-      <w:r>
+    </w:p>
+    <w:p>
+      <w:pPr>
+        <w:pStyle w:val="Heading3"/>
+        <w:tabs>
+          <w:tab w:val="clear" w:pos="720"/>
+          <w:tab w:val="left" w:pos="1429" w:leader="none"/>
+        </w:tabs>
+        <w:spacing w:before="240" w:after="120"/>
+        <w:ind w:left="821" w:hanging="0"/>
+        <w:jc w:val="both"/>
+        <w:rPr>
+          <w:rFonts w:ascii="Calibri" w:hAnsi="Calibri"/>
+          <w:b w:val="false"/>
+          <w:b w:val="false"/>
+          <w:bCs w:val="false"/>
+        </w:rPr>
+      </w:pPr>
+      <w:r>
+        <w:rPr>
+          <w:rFonts w:ascii="Calibri" w:hAnsi="Calibri"/>
+          <w:b w:val="false"/>
+          <w:bCs w:val="false"/>
+        </w:rPr>
+      </w:r>
+    </w:p>
+    <w:p>
+      <w:pPr>
+        <w:pStyle w:val="Heading3"/>
+        <w:tabs>
+          <w:tab w:val="clear" w:pos="720"/>
+          <w:tab w:val="left" w:pos="1429" w:leader="none"/>
+        </w:tabs>
+        <w:spacing w:before="240" w:after="120"/>
+        <w:ind w:left="821" w:hanging="0"/>
+        <w:jc w:val="both"/>
+        <w:rPr>
+          <w:rFonts w:ascii="Calibri" w:hAnsi="Calibri"/>
+          <w:b w:val="false"/>
+          <w:b w:val="false"/>
+          <w:bCs w:val="false"/>
+        </w:rPr>
+      </w:pPr>
+      <w:r>
+        <w:rPr>
+          <w:rFonts w:ascii="Calibri" w:hAnsi="Calibri"/>
+          <w:b w:val="false"/>
+          <w:bCs w:val="false"/>
+        </w:rPr>
+      </w:r>
+    </w:p>
+    <w:p>
+      <w:pPr>
+        <w:pStyle w:val="Heading3"/>
+        <w:tabs>
+          <w:tab w:val="clear" w:pos="720"/>
+          <w:tab w:val="left" w:pos="1429" w:leader="none"/>
+        </w:tabs>
+        <w:spacing w:before="240" w:after="120"/>
+        <w:ind w:left="821" w:hanging="0"/>
+        <w:jc w:val="both"/>
+        <w:rPr>
+          <w:rFonts w:ascii="Calibri" w:hAnsi="Calibri"/>
+          <w:b w:val="false"/>
+          <w:b w:val="false"/>
+          <w:bCs w:val="false"/>
+        </w:rPr>
+      </w:pPr>
+      <w:r>
+        <w:rPr>
+          <w:rFonts w:ascii="Calibri" w:hAnsi="Calibri"/>
+          <w:b w:val="false"/>
+          <w:bCs w:val="false"/>
+        </w:rPr>
+      </w:r>
+    </w:p>
+    <w:p>
+      <w:pPr>
+        <w:pStyle w:val="Heading3"/>
+        <w:tabs>
+          <w:tab w:val="clear" w:pos="720"/>
+          <w:tab w:val="left" w:pos="1429" w:leader="none"/>
+        </w:tabs>
+        <w:spacing w:before="240" w:after="120"/>
+        <w:ind w:left="821" w:hanging="0"/>
+        <w:jc w:val="both"/>
+        <w:rPr>
+          <w:rFonts w:ascii="Calibri" w:hAnsi="Calibri"/>
+          <w:b w:val="false"/>
+          <w:b w:val="false"/>
+          <w:bCs w:val="false"/>
+        </w:rPr>
+      </w:pPr>
+      <w:r>
+        <w:rPr>
+          <w:rFonts w:ascii="Calibri" w:hAnsi="Calibri"/>
+          <w:b w:val="false"/>
+          <w:bCs w:val="false"/>
+        </w:rPr>
+      </w:r>
+    </w:p>
+    <w:p>
+      <w:pPr>
+        <w:pStyle w:val="Heading3"/>
+        <w:tabs>
+          <w:tab w:val="clear" w:pos="720"/>
+          <w:tab w:val="left" w:pos="1429" w:leader="none"/>
+        </w:tabs>
+        <w:spacing w:before="240" w:after="120"/>
+        <w:ind w:left="821" w:hanging="0"/>
+        <w:jc w:val="both"/>
+        <w:rPr>
+          <w:rFonts w:ascii="Calibri" w:hAnsi="Calibri"/>
+          <w:b w:val="false"/>
+          <w:b w:val="false"/>
+          <w:bCs w:val="false"/>
+        </w:rPr>
+      </w:pPr>
+      <w:r>
+        <w:rPr>
+          <w:rFonts w:ascii="Calibri" w:hAnsi="Calibri"/>
+          <w:b w:val="false"/>
+          <w:bCs w:val="false"/>
+        </w:rPr>
         <mc:AlternateContent>
           <mc:Choice Requires="wps">
             <w:drawing>
-              <wp:anchor behindDoc="0" distT="0" distB="0" distL="0" distR="0" simplePos="0" locked="0" layoutInCell="1" allowOverlap="1" relativeHeight="10">
+              <wp:anchor behindDoc="0" distT="0" distB="0" distL="0" distR="0" simplePos="0" locked="0" layoutInCell="1" allowOverlap="1" relativeHeight="9">
                 <wp:simplePos x="0" y="0"/>
                 <wp:positionH relativeFrom="column">
                   <wp:posOffset>-208280</wp:posOffset>
@@ -2767,21 +2603,33 @@
                 <wp:positionV relativeFrom="paragraph">
                   <wp:posOffset>28575</wp:posOffset>
                 </wp:positionV>
-                <wp:extent cx="3176905" cy="2304415"/>
+                <wp:extent cx="3177540" cy="2305050"/>
                 <wp:effectExtent l="0" t="0" r="0" b="0"/>
                 <wp:wrapSquare wrapText="largest"/>
                 <wp:docPr id="11" name="Frame2"/>
                 <a:graphic xmlns:a="http://schemas.openxmlformats.org/drawingml/2006/main">
                   <a:graphicData uri="http://schemas.microsoft.com/office/word/2010/wordprocessingShape">
                     <wps:wsp>
-                      <wps:cNvSpPr txBox="1"/>
+                      <wps:cNvSpPr/>
                       <wps:spPr>
                         <a:xfrm>
                           <a:off x="0" y="0"/>
-                          <a:ext cx="3176905" cy="2304415"/>
+                          <a:ext cx="3177000" cy="2304360"/>
                         </a:xfrm>
-                        <a:prstGeom prst="rect"/>
+                        <a:prstGeom prst="rect">
+                          <a:avLst/>
+                        </a:prstGeom>
+                        <a:noFill/>
+                        <a:ln>
+                          <a:noFill/>
+                        </a:ln>
                       </wps:spPr>
+                      <wps:style>
+                        <a:lnRef idx="0"/>
+                        <a:fillRef idx="0"/>
+                        <a:effectRef idx="0"/>
+                        <a:fontRef idx="minor"/>
+                      </wps:style>
                       <wps:txbx>
                         <w:txbxContent>
                           <w:p>
@@ -2793,11 +2641,14 @@
                             <w:r>
                               <w:rPr/>
                               <w:t xml:space="preserve">Figure </w:t>
+                            </w:r>
+                            <w:r>
+                              <w:rPr/>
                               <w:drawing>
                                 <wp:inline distT="0" distB="0" distL="0" distR="0">
                                   <wp:extent cx="3176905" cy="2042160"/>
                                   <wp:effectExtent l="0" t="0" r="0" b="0"/>
-                                  <wp:docPr id="12" name="Image8" descr=""/>
+                                  <wp:docPr id="13" name="Image8" descr=""/>
                                   <wp:cNvGraphicFramePr>
                                     <a:graphicFrameLocks xmlns:a="http://schemas.openxmlformats.org/drawingml/2006/main" noChangeAspect="1"/>
                                   </wp:cNvGraphicFramePr>
@@ -2805,13 +2656,13 @@
                                     <a:graphicData uri="http://schemas.openxmlformats.org/drawingml/2006/picture">
                                       <pic:pic xmlns:pic="http://schemas.openxmlformats.org/drawingml/2006/picture">
                                         <pic:nvPicPr>
-                                          <pic:cNvPr id="12" name="Image8" descr=""/>
+                                          <pic:cNvPr id="13" name="Image8" descr=""/>
                                           <pic:cNvPicPr>
                                             <a:picLocks noChangeAspect="1" noChangeArrowheads="1"/>
                                           </pic:cNvPicPr>
                                         </pic:nvPicPr>
                                         <pic:blipFill>
-                                          <a:blip r:embed="rId11"/>
+                                          <a:blip r:embed="rId10"/>
                                           <a:stretch>
                                             <a:fillRect/>
                                           </a:stretch>
@@ -2858,7 +2709,7 @@
                           </w:p>
                         </w:txbxContent>
                       </wps:txbx>
-                      <wps:bodyPr anchor="t" lIns="0" tIns="0" rIns="0" bIns="0">
+                      <wps:bodyPr lIns="0" rIns="0" tIns="0" bIns="0">
                         <a:noAutofit/>
                       </wps:bodyPr>
                     </wps:wsp>
@@ -2869,8 +2720,11 @@
           </mc:Choice>
           <mc:Fallback>
             <w:pict>
-              <v:rect style="position:absolute;rotation:0;width:250.15pt;height:181.45pt;mso-wrap-distance-left:0pt;mso-wrap-distance-right:0pt;mso-wrap-distance-top:0pt;mso-wrap-distance-bottom:0pt;margin-top:2.25pt;mso-position-vertical-relative:text;margin-left:-16.4pt;mso-position-horizontal-relative:text">
-                <v:textbox inset="0in,0in,0in,0in">
+              <v:rect id="shape_0" ID="Frame2" stroked="f" style="position:absolute;margin-left:-16.4pt;margin-top:2.25pt;width:250.1pt;height:181.4pt">
+                <w10:wrap type="square"/>
+                <v:fill o:detectmouseclick="t" on="false"/>
+                <v:stroke color="#3465a4" joinstyle="round" endcap="flat"/>
+                <v:textbox>
                   <w:txbxContent>
                     <w:p>
                       <w:pPr>
@@ -2881,11 +2735,14 @@
                       <w:r>
                         <w:rPr/>
                         <w:t xml:space="preserve">Figure </w:t>
+                      </w:r>
+                      <w:r>
+                        <w:rPr/>
                         <w:drawing>
                           <wp:inline distT="0" distB="0" distL="0" distR="0">
                             <wp:extent cx="3176905" cy="2042160"/>
                             <wp:effectExtent l="0" t="0" r="0" b="0"/>
-                            <wp:docPr id="13" name="Image8" descr=""/>
+                            <wp:docPr id="14" name="Image8" descr=""/>
                             <wp:cNvGraphicFramePr>
                               <a:graphicFrameLocks xmlns:a="http://schemas.openxmlformats.org/drawingml/2006/main" noChangeAspect="1"/>
                             </wp:cNvGraphicFramePr>
@@ -2893,13 +2750,13 @@
                               <a:graphicData uri="http://schemas.openxmlformats.org/drawingml/2006/picture">
                                 <pic:pic xmlns:pic="http://schemas.openxmlformats.org/drawingml/2006/picture">
                                   <pic:nvPicPr>
-                                    <pic:cNvPr id="13" name="Image8" descr=""/>
+                                    <pic:cNvPr id="14" name="Image8" descr=""/>
                                     <pic:cNvPicPr>
                                       <a:picLocks noChangeAspect="1" noChangeArrowheads="1"/>
                                     </pic:cNvPicPr>
                                   </pic:nvPicPr>
                                   <pic:blipFill>
-                                    <a:blip r:embed="rId11"/>
+                                    <a:blip r:embed="rId10"/>
                                     <a:stretch>
                                       <a:fillRect/>
                                     </a:stretch>
@@ -2946,11 +2803,55 @@
                     </w:p>
                   </w:txbxContent>
                 </v:textbox>
-                <w10:wrap type="square" side="largest"/>
               </v:rect>
             </w:pict>
           </mc:Fallback>
         </mc:AlternateContent>
+        <w:drawing>
+          <wp:anchor behindDoc="0" distT="0" distB="0" distL="0" distR="0" simplePos="0" locked="0" layoutInCell="1" allowOverlap="1" relativeHeight="10">
+            <wp:simplePos x="0" y="0"/>
+            <wp:positionH relativeFrom="column">
+              <wp:posOffset>3096895</wp:posOffset>
+            </wp:positionH>
+            <wp:positionV relativeFrom="paragraph">
+              <wp:posOffset>-7620</wp:posOffset>
+            </wp:positionV>
+            <wp:extent cx="3395980" cy="2183130"/>
+            <wp:effectExtent l="0" t="0" r="0" b="0"/>
+            <wp:wrapSquare wrapText="largest"/>
+            <wp:docPr id="15" name="Image9" descr=""/>
+            <wp:cNvGraphicFramePr>
+              <a:graphicFrameLocks xmlns:a="http://schemas.openxmlformats.org/drawingml/2006/main" noChangeAspect="1"/>
+            </wp:cNvGraphicFramePr>
+            <a:graphic xmlns:a="http://schemas.openxmlformats.org/drawingml/2006/main">
+              <a:graphicData uri="http://schemas.openxmlformats.org/drawingml/2006/picture">
+                <pic:pic xmlns:pic="http://schemas.openxmlformats.org/drawingml/2006/picture">
+                  <pic:nvPicPr>
+                    <pic:cNvPr id="15" name="Image9" descr=""/>
+                    <pic:cNvPicPr>
+                      <a:picLocks noChangeAspect="1" noChangeArrowheads="1"/>
+                    </pic:cNvPicPr>
+                  </pic:nvPicPr>
+                  <pic:blipFill>
+                    <a:blip r:embed="rId11"/>
+                    <a:stretch>
+                      <a:fillRect/>
+                    </a:stretch>
+                  </pic:blipFill>
+                  <pic:spPr bwMode="auto">
+                    <a:xfrm>
+                      <a:off x="0" y="0"/>
+                      <a:ext cx="3395980" cy="2183130"/>
+                    </a:xfrm>
+                    <a:prstGeom prst="rect">
+                      <a:avLst/>
+                    </a:prstGeom>
+                  </pic:spPr>
+                </pic:pic>
+              </a:graphicData>
+            </a:graphic>
+          </wp:anchor>
+        </w:drawing>
       </w:r>
     </w:p>
     <w:p>
@@ -3170,18 +3071,18 @@
           <w:rFonts w:ascii="Calibri" w:hAnsi="Calibri"/>
         </w:rPr>
         <w:drawing>
-          <wp:anchor behindDoc="0" distT="0" distB="0" distL="0" distR="0" simplePos="0" locked="0" layoutInCell="1" allowOverlap="1" relativeHeight="13">
+          <wp:anchor behindDoc="0" distT="0" distB="0" distL="0" distR="0" simplePos="0" locked="0" layoutInCell="1" allowOverlap="1" relativeHeight="20">
             <wp:simplePos x="0" y="0"/>
             <wp:positionH relativeFrom="column">
-              <wp:posOffset>-459740</wp:posOffset>
+              <wp:posOffset>-329565</wp:posOffset>
             </wp:positionH>
             <wp:positionV relativeFrom="paragraph">
-              <wp:posOffset>161925</wp:posOffset>
+              <wp:posOffset>635</wp:posOffset>
             </wp:positionV>
-            <wp:extent cx="3031490" cy="1948815"/>
+            <wp:extent cx="2966085" cy="1906905"/>
             <wp:effectExtent l="0" t="0" r="0" b="0"/>
             <wp:wrapSquare wrapText="largest"/>
-            <wp:docPr id="14" name="Image10" descr=""/>
+            <wp:docPr id="16" name="Image10" descr=""/>
             <wp:cNvGraphicFramePr>
               <a:graphicFrameLocks xmlns:a="http://schemas.openxmlformats.org/drawingml/2006/main" noChangeAspect="1"/>
             </wp:cNvGraphicFramePr>
@@ -3189,7 +3090,7 @@
               <a:graphicData uri="http://schemas.openxmlformats.org/drawingml/2006/picture">
                 <pic:pic xmlns:pic="http://schemas.openxmlformats.org/drawingml/2006/picture">
                   <pic:nvPicPr>
-                    <pic:cNvPr id="14" name="Image10" descr=""/>
+                    <pic:cNvPr id="16" name="Image10" descr=""/>
                     <pic:cNvPicPr>
                       <a:picLocks noChangeAspect="1" noChangeArrowheads="1"/>
                     </pic:cNvPicPr>
@@ -3203,7 +3104,7 @@
                   <pic:spPr bwMode="auto">
                     <a:xfrm>
                       <a:off x="0" y="0"/>
-                      <a:ext cx="3031490" cy="1948815"/>
+                      <a:ext cx="2966085" cy="1906905"/>
                     </a:xfrm>
                     <a:prstGeom prst="rect">
                       <a:avLst/>
@@ -3215,18 +3116,18 @@
           </wp:anchor>
         </w:drawing>
         <w:drawing>
-          <wp:anchor behindDoc="0" distT="0" distB="0" distL="0" distR="0" simplePos="0" locked="0" layoutInCell="1" allowOverlap="1" relativeHeight="14">
+          <wp:anchor behindDoc="0" distT="0" distB="0" distL="0" distR="0" simplePos="0" locked="0" layoutInCell="1" allowOverlap="1" relativeHeight="21">
             <wp:simplePos x="0" y="0"/>
             <wp:positionH relativeFrom="column">
-              <wp:posOffset>2661285</wp:posOffset>
+              <wp:posOffset>2838450</wp:posOffset>
             </wp:positionH>
             <wp:positionV relativeFrom="paragraph">
-              <wp:posOffset>57150</wp:posOffset>
+              <wp:posOffset>-41275</wp:posOffset>
             </wp:positionV>
-            <wp:extent cx="3298190" cy="2120265"/>
+            <wp:extent cx="3310255" cy="2127885"/>
             <wp:effectExtent l="0" t="0" r="0" b="0"/>
             <wp:wrapSquare wrapText="largest"/>
-            <wp:docPr id="15" name="Image11" descr=""/>
+            <wp:docPr id="17" name="Image11" descr=""/>
             <wp:cNvGraphicFramePr>
               <a:graphicFrameLocks xmlns:a="http://schemas.openxmlformats.org/drawingml/2006/main" noChangeAspect="1"/>
             </wp:cNvGraphicFramePr>
@@ -3234,7 +3135,7 @@
               <a:graphicData uri="http://schemas.openxmlformats.org/drawingml/2006/picture">
                 <pic:pic xmlns:pic="http://schemas.openxmlformats.org/drawingml/2006/picture">
                   <pic:nvPicPr>
-                    <pic:cNvPr id="15" name="Image11" descr=""/>
+                    <pic:cNvPr id="17" name="Image11" descr=""/>
                     <pic:cNvPicPr>
                       <a:picLocks noChangeAspect="1" noChangeArrowheads="1"/>
                     </pic:cNvPicPr>
@@ -3248,7 +3149,7 @@
                   <pic:spPr bwMode="auto">
                     <a:xfrm>
                       <a:off x="0" y="0"/>
-                      <a:ext cx="3298190" cy="2120265"/>
+                      <a:ext cx="3310255" cy="2127885"/>
                     </a:xfrm>
                     <a:prstGeom prst="rect">
                       <a:avLst/>
@@ -3259,6 +3160,51 @@
             </a:graphic>
           </wp:anchor>
         </w:drawing>
+        <w:drawing>
+          <wp:anchor behindDoc="0" distT="0" distB="0" distL="0" distR="0" simplePos="0" locked="0" layoutInCell="1" allowOverlap="1" relativeHeight="22">
+            <wp:simplePos x="0" y="0"/>
+            <wp:positionH relativeFrom="column">
+              <wp:posOffset>-861695</wp:posOffset>
+            </wp:positionH>
+            <wp:positionV relativeFrom="paragraph">
+              <wp:posOffset>1924685</wp:posOffset>
+            </wp:positionV>
+            <wp:extent cx="3498215" cy="2249170"/>
+            <wp:effectExtent l="0" t="0" r="0" b="0"/>
+            <wp:wrapSquare wrapText="largest"/>
+            <wp:docPr id="18" name="Image15" descr=""/>
+            <wp:cNvGraphicFramePr>
+              <a:graphicFrameLocks xmlns:a="http://schemas.openxmlformats.org/drawingml/2006/main" noChangeAspect="1"/>
+            </wp:cNvGraphicFramePr>
+            <a:graphic xmlns:a="http://schemas.openxmlformats.org/drawingml/2006/main">
+              <a:graphicData uri="http://schemas.openxmlformats.org/drawingml/2006/picture">
+                <pic:pic xmlns:pic="http://schemas.openxmlformats.org/drawingml/2006/picture">
+                  <pic:nvPicPr>
+                    <pic:cNvPr id="18" name="Image15" descr=""/>
+                    <pic:cNvPicPr>
+                      <a:picLocks noChangeAspect="1" noChangeArrowheads="1"/>
+                    </pic:cNvPicPr>
+                  </pic:nvPicPr>
+                  <pic:blipFill>
+                    <a:blip r:embed="rId14"/>
+                    <a:stretch>
+                      <a:fillRect/>
+                    </a:stretch>
+                  </pic:blipFill>
+                  <pic:spPr bwMode="auto">
+                    <a:xfrm>
+                      <a:off x="0" y="0"/>
+                      <a:ext cx="3498215" cy="2249170"/>
+                    </a:xfrm>
+                    <a:prstGeom prst="rect">
+                      <a:avLst/>
+                    </a:prstGeom>
+                  </pic:spPr>
+                </pic:pic>
+              </a:graphicData>
+            </a:graphic>
+          </wp:anchor>
+        </w:drawing>
       </w:r>
     </w:p>
     <w:p>
@@ -3274,31 +3220,7 @@
         </w:rPr>
       </w:pPr>
       <w:r>
-        <w:rPr>
-          <w:rFonts w:cs="Times New Roman" w:ascii="Calibri" w:hAnsi="Calibri"/>
-          <w:i w:val="false"/>
-          <w:iCs w:val="false"/>
-          <w:sz w:val="22"/>
-        </w:rPr>
-        <w:t xml:space="preserve">With more nodes, the model can have more complex shape and it will fit the training data better. It takes 8 or more nodes to reach an accuracy </w:t>
-      </w:r>
-      <w:r>
-        <w:rPr>
-          <w:rFonts w:cs="Times New Roman" w:ascii="Calibri" w:hAnsi="Calibri"/>
-          <w:i w:val="false"/>
-          <w:iCs w:val="false"/>
-          <w:sz w:val="22"/>
-        </w:rPr>
-        <w:t xml:space="preserve">higher than </w:t>
-      </w:r>
-      <w:r>
-        <w:rPr>
-          <w:rFonts w:cs="Times New Roman" w:ascii="Calibri" w:hAnsi="Calibri"/>
-          <w:i w:val="false"/>
-          <w:iCs w:val="false"/>
-          <w:sz w:val="22"/>
-        </w:rPr>
-        <w:t>95%.</w:t>
+        <w:rPr/>
       </w:r>
     </w:p>
     <w:p>
@@ -3320,43 +3242,7 @@
           <w:iCs w:val="false"/>
           <w:sz w:val="22"/>
         </w:rPr>
-        <w:t>The training curve and the validation curve are similar in most cases, with validation accuracy slightly lower than the tra</w:t>
-      </w:r>
-      <w:r>
-        <w:rPr>
-          <w:rFonts w:cs="Times New Roman" w:ascii="Calibri" w:hAnsi="Calibri"/>
-          <w:i w:val="false"/>
-          <w:iCs w:val="false"/>
-          <w:sz w:val="22"/>
-        </w:rPr>
-        <w:t>i</w:t>
-      </w:r>
-      <w:r>
-        <w:rPr>
-          <w:rFonts w:cs="Times New Roman" w:ascii="Calibri" w:hAnsi="Calibri"/>
-          <w:i w:val="false"/>
-          <w:iCs w:val="false"/>
-          <w:sz w:val="22"/>
-        </w:rPr>
-        <w:t>ning accura</w:t>
-      </w:r>
-      <w:r>
-        <w:rPr>
-          <w:rFonts w:cs="Times New Roman" w:ascii="Calibri" w:hAnsi="Calibri"/>
-          <w:i w:val="false"/>
-          <w:iCs w:val="false"/>
-          <w:sz w:val="22"/>
-        </w:rPr>
-        <w:t>c</w:t>
-      </w:r>
-      <w:r>
-        <w:rPr>
-          <w:rFonts w:cs="Times New Roman" w:ascii="Calibri" w:hAnsi="Calibri"/>
-          <w:i w:val="false"/>
-          <w:iCs w:val="false"/>
-          <w:sz w:val="22"/>
-        </w:rPr>
-        <w:t>y. When the model starts to overfit, meaning the model is to adapted to the training set, the training error will keep decrease but the validation error might start increase instead.</w:t>
+        <w:t>With more nodes, the model can have more complex shape and it will fit the training data better. It takes 8 or more nodes to reach an accuracy higher than 95%.</w:t>
       </w:r>
     </w:p>
     <w:p>
@@ -3378,17 +3264,21 @@
           <w:iCs w:val="false"/>
           <w:sz w:val="22"/>
         </w:rPr>
-        <w:t>The more nodes, the com</w:t>
-      </w:r>
-      <w:r>
-        <w:rPr>
-          <w:rFonts w:cs="Times New Roman" w:ascii="Calibri" w:hAnsi="Calibri"/>
+        <w:t>The training curve and the validation curve are similar in most cases, with validation accuracy slightly lower than the training accuracy. When the model starts to overfit, meaning the model is to adapted to the training set, the training error will keep decrease but the validation error might start increase instead.</w:t>
+      </w:r>
+    </w:p>
+    <w:p>
+      <w:pPr>
+        <w:pStyle w:val="TextBody"/>
+        <w:spacing w:lineRule="auto" w:line="276" w:before="178" w:after="0"/>
+        <w:jc w:val="both"/>
+        <w:rPr>
+          <w:rFonts w:ascii="Calibri" w:hAnsi="Calibri"/>
+          <w:i w:val="false"/>
           <w:i w:val="false"/>
           <w:iCs w:val="false"/>
-          <w:sz w:val="22"/>
-        </w:rPr>
-        <w:t>p</w:t>
-      </w:r>
+        </w:rPr>
+      </w:pPr>
       <w:r>
         <w:rPr>
           <w:rFonts w:cs="Times New Roman" w:ascii="Calibri" w:hAnsi="Calibri"/>
@@ -3396,7 +3286,7 @@
           <w:iCs w:val="false"/>
           <w:sz w:val="22"/>
         </w:rPr>
-        <w:t>lex the model will become, thus much easier to overfit. The model will perform worse on unseen data.</w:t>
+        <w:t>The more nodes, the complex the model will become, thus much easier to overfit. The model will perform worse on unseen data.</w:t>
       </w:r>
     </w:p>
     <w:p>
@@ -3414,9 +3304,10 @@
       </w:pPr>
       <w:r>
         <w:rPr>
-          <w:rFonts w:ascii="Calibri" w:hAnsi="Calibri"/>
+          <w:rFonts w:cs="Times New Roman" w:ascii="Calibri" w:hAnsi="Calibri"/>
           <w:i w:val="false"/>
           <w:iCs w:val="false"/>
+          <w:sz w:val="22"/>
         </w:rPr>
       </w:r>
     </w:p>
@@ -3657,7 +3548,7 @@
       </w:pPr>
       <w:r>
         <w:rPr>
-          <w:rFonts w:eastAsia="Euclid" w:cs="Euclid" w:ascii="Calibri" w:hAnsi="Calibri"/>
+          <w:rFonts w:eastAsia="Euclid" w:cs="Euclid"/>
           <w:i/>
           <w:sz w:val="10"/>
           <w:szCs w:val="10"/>
@@ -3749,25 +3640,7 @@
         <w:rPr>
           <w:rFonts w:ascii="Calibri" w:hAnsi="Calibri"/>
         </w:rPr>
-        <w:t xml:space="preserve"> converge </w:t>
-      </w:r>
-      <w:r>
-        <w:rPr>
-          <w:rFonts w:ascii="Calibri" w:hAnsi="Calibri"/>
-        </w:rPr>
-        <w:t>in this case</w:t>
-      </w:r>
-      <w:r>
-        <w:rPr>
-          <w:rFonts w:ascii="Calibri" w:hAnsi="Calibri"/>
-        </w:rPr>
-        <w:t xml:space="preserve">. The patterns of internal activations of all nodes should represent the input vectors. There are 8 combinations of input vector, and there are 3 hidden nodes, 2³ = 8. </w:t>
-      </w:r>
-      <w:r>
-        <w:rPr>
-          <w:rFonts w:ascii="Calibri" w:hAnsi="Calibri"/>
-        </w:rPr>
-        <w:t>This network should be able to encode the inputs.</w:t>
+        <w:t xml:space="preserve"> converge in this case. The patterns of internal activations of all nodes should represent the input vectors. There are 8 combinations of input vector, and there are 3 hidden nodes, 2³ = 8. This network should be able to encode the inputs.</w:t>
       </w:r>
     </w:p>
     <w:p>
@@ -3792,13 +3665,7 @@
         <w:rPr>
           <w:rFonts w:ascii="Calibri" w:hAnsi="Calibri"/>
         </w:rPr>
-        <w:t xml:space="preserve">With n=2, it </w:t>
-      </w:r>
-      <w:r>
-        <w:rPr>
-          <w:rFonts w:ascii="Calibri" w:hAnsi="Calibri"/>
-        </w:rPr>
-        <w:t>will still be able to map all input vectors, but not all activations will have unique values (signs)</w:t>
+        <w:t>With n=2, it will still be able to map all input vectors, but not all activations will have unique values (signs)</w:t>
       </w:r>
     </w:p>
     <w:p>
@@ -3823,13 +3690,7 @@
         <w:rPr>
           <w:rFonts w:ascii="Calibri" w:hAnsi="Calibri"/>
         </w:rPr>
-        <w:t>One usage of autoencoder is to</w:t>
-      </w:r>
-      <w:r>
-        <w:rPr>
-          <w:rFonts w:ascii="Calibri" w:hAnsi="Calibri"/>
-        </w:rPr>
-        <w:t xml:space="preserve"> encode and compress the data, to </w:t>
+        <w:t xml:space="preserve">One usage of autoencoder is to encode and compress the data, to </w:t>
       </w:r>
       <w:r>
         <w:rPr>
@@ -3858,7 +3719,7 @@
       </w:pPr>
       <w:r>
         <w:drawing>
-          <wp:anchor behindDoc="0" distT="0" distB="0" distL="0" distR="0" simplePos="0" locked="0" layoutInCell="1" allowOverlap="1" relativeHeight="15">
+          <wp:anchor behindDoc="0" distT="0" distB="0" distL="0" distR="0" simplePos="0" locked="0" layoutInCell="1" allowOverlap="1" relativeHeight="11">
             <wp:simplePos x="0" y="0"/>
             <wp:positionH relativeFrom="column">
               <wp:posOffset>918210</wp:posOffset>
@@ -3869,7 +3730,7 @@
             <wp:extent cx="3881755" cy="2376170"/>
             <wp:effectExtent l="0" t="0" r="0" b="0"/>
             <wp:wrapSquare wrapText="largest"/>
-            <wp:docPr id="16" name="Image12" descr=""/>
+            <wp:docPr id="19" name="Image12" descr=""/>
             <wp:cNvGraphicFramePr>
               <a:graphicFrameLocks xmlns:a="http://schemas.openxmlformats.org/drawingml/2006/main" noChangeAspect="1"/>
             </wp:cNvGraphicFramePr>
@@ -3877,13 +3738,13 @@
               <a:graphicData uri="http://schemas.openxmlformats.org/drawingml/2006/picture">
                 <pic:pic xmlns:pic="http://schemas.openxmlformats.org/drawingml/2006/picture">
                   <pic:nvPicPr>
-                    <pic:cNvPr id="16" name="Image12" descr=""/>
+                    <pic:cNvPr id="19" name="Image12" descr=""/>
                     <pic:cNvPicPr>
                       <a:picLocks noChangeAspect="1" noChangeArrowheads="1"/>
                     </pic:cNvPicPr>
                   </pic:nvPicPr>
                   <pic:blipFill>
-                    <a:blip r:embed="rId14"/>
+                    <a:blip r:embed="rId15"/>
                     <a:stretch>
                       <a:fillRect/>
                     </a:stretch>
@@ -4056,7 +3917,7 @@
       </w:pPr>
       <w:r>
         <w:rPr>
-          <w:rFonts w:eastAsia="Euclid" w:cs="Euclid" w:ascii="Calibri" w:hAnsi="Calibri"/>
+          <w:rFonts w:eastAsia="Euclid" w:cs="Euclid"/>
           <w:i/>
           <w:sz w:val="10"/>
           <w:szCs w:val="10"/>
@@ -4266,57 +4127,10 @@
           <w:sz w:val="20"/>
           <w:szCs w:val="20"/>
         </w:rPr>
-        <w:drawing>
-          <wp:anchor behindDoc="0" distT="0" distB="0" distL="0" distR="0" simplePos="0" locked="0" layoutInCell="1" allowOverlap="1" relativeHeight="18">
-            <wp:simplePos x="0" y="0"/>
-            <wp:positionH relativeFrom="column">
-              <wp:posOffset>2922905</wp:posOffset>
-            </wp:positionH>
-            <wp:positionV relativeFrom="paragraph">
-              <wp:posOffset>130175</wp:posOffset>
-            </wp:positionV>
-            <wp:extent cx="3318510" cy="2371725"/>
-            <wp:effectExtent l="0" t="0" r="0" b="0"/>
-            <wp:wrapSquare wrapText="largest"/>
-            <wp:docPr id="17" name="Image14" descr=""/>
-            <wp:cNvGraphicFramePr>
-              <a:graphicFrameLocks xmlns:a="http://schemas.openxmlformats.org/drawingml/2006/main" noChangeAspect="1"/>
-            </wp:cNvGraphicFramePr>
-            <a:graphic xmlns:a="http://schemas.openxmlformats.org/drawingml/2006/main">
-              <a:graphicData uri="http://schemas.openxmlformats.org/drawingml/2006/picture">
-                <pic:pic xmlns:pic="http://schemas.openxmlformats.org/drawingml/2006/picture">
-                  <pic:nvPicPr>
-                    <pic:cNvPr id="17" name="Image14" descr=""/>
-                    <pic:cNvPicPr>
-                      <a:picLocks noChangeAspect="1" noChangeArrowheads="1"/>
-                    </pic:cNvPicPr>
-                  </pic:nvPicPr>
-                  <pic:blipFill>
-                    <a:blip r:embed="rId15"/>
-                    <a:stretch>
-                      <a:fillRect/>
-                    </a:stretch>
-                  </pic:blipFill>
-                  <pic:spPr bwMode="auto">
-                    <a:xfrm>
-                      <a:off x="0" y="0"/>
-                      <a:ext cx="3318510" cy="2371725"/>
-                    </a:xfrm>
-                    <a:prstGeom prst="rect">
-                      <a:avLst/>
-                    </a:prstGeom>
-                  </pic:spPr>
-                </pic:pic>
-              </a:graphicData>
-            </a:graphic>
-          </wp:anchor>
-        </w:drawing>
-      </w:r>
-      <w:r>
         <mc:AlternateContent>
           <mc:Choice Requires="wps">
             <w:drawing>
-              <wp:anchor behindDoc="0" distT="0" distB="0" distL="0" distR="0" simplePos="0" locked="0" layoutInCell="1" allowOverlap="1" relativeHeight="16">
+              <wp:anchor behindDoc="0" distT="0" distB="0" distL="0" distR="0" simplePos="0" locked="0" layoutInCell="1" allowOverlap="1" relativeHeight="12">
                 <wp:simplePos x="0" y="0"/>
                 <wp:positionH relativeFrom="column">
                   <wp:posOffset>-449580</wp:posOffset>
@@ -4324,21 +4138,33 @@
                 <wp:positionV relativeFrom="paragraph">
                   <wp:posOffset>95250</wp:posOffset>
                 </wp:positionV>
-                <wp:extent cx="3373120" cy="2693035"/>
+                <wp:extent cx="3373755" cy="2693670"/>
                 <wp:effectExtent l="0" t="0" r="0" b="0"/>
                 <wp:wrapSquare wrapText="largest"/>
-                <wp:docPr id="18" name="Frame3"/>
+                <wp:docPr id="20" name="Frame3"/>
                 <a:graphic xmlns:a="http://schemas.openxmlformats.org/drawingml/2006/main">
                   <a:graphicData uri="http://schemas.microsoft.com/office/word/2010/wordprocessingShape">
                     <wps:wsp>
-                      <wps:cNvSpPr txBox="1"/>
+                      <wps:cNvSpPr/>
                       <wps:spPr>
                         <a:xfrm>
                           <a:off x="0" y="0"/>
-                          <a:ext cx="3373120" cy="2693035"/>
+                          <a:ext cx="3373200" cy="2693160"/>
                         </a:xfrm>
-                        <a:prstGeom prst="rect"/>
+                        <a:prstGeom prst="rect">
+                          <a:avLst/>
+                        </a:prstGeom>
+                        <a:noFill/>
+                        <a:ln>
+                          <a:noFill/>
+                        </a:ln>
                       </wps:spPr>
+                      <wps:style>
+                        <a:lnRef idx="0"/>
+                        <a:fillRef idx="0"/>
+                        <a:effectRef idx="0"/>
+                        <a:fontRef idx="minor"/>
+                      </wps:style>
                       <wps:txbx>
                         <w:txbxContent>
                           <w:p>
@@ -4352,9 +4178,9 @@
                               <w:t xml:space="preserve">Figure </w:t>
                               <w:drawing>
                                 <wp:inline distT="0" distB="0" distL="0" distR="0">
-                                  <wp:extent cx="3373120" cy="2168525"/>
+                                  <wp:extent cx="3373120" cy="1887855"/>
                                   <wp:effectExtent l="0" t="0" r="0" b="0"/>
-                                  <wp:docPr id="19" name="Image13" descr=""/>
+                                  <wp:docPr id="22" name="Image13" descr=""/>
                                   <wp:cNvGraphicFramePr>
                                     <a:graphicFrameLocks xmlns:a="http://schemas.openxmlformats.org/drawingml/2006/main" noChangeAspect="1"/>
                                   </wp:cNvGraphicFramePr>
@@ -4362,7 +4188,7 @@
                                     <a:graphicData uri="http://schemas.openxmlformats.org/drawingml/2006/picture">
                                       <pic:pic xmlns:pic="http://schemas.openxmlformats.org/drawingml/2006/picture">
                                         <pic:nvPicPr>
-                                          <pic:cNvPr id="19" name="Image13" descr=""/>
+                                          <pic:cNvPr id="22" name="Image13" descr=""/>
                                           <pic:cNvPicPr>
                                             <a:picLocks noChangeAspect="1" noChangeArrowheads="1"/>
                                           </pic:cNvPicPr>
@@ -4376,7 +4202,7 @@
                                         <pic:spPr bwMode="auto">
                                           <a:xfrm>
                                             <a:off x="0" y="0"/>
-                                            <a:ext cx="3373120" cy="2168525"/>
+                                            <a:ext cx="3373120" cy="1887855"/>
                                           </a:xfrm>
                                           <a:prstGeom prst="rect">
                                             <a:avLst/>
@@ -4410,12 +4236,20 @@
                             </w:r>
                             <w:r>
                               <w:rPr/>
-                              <w:t>: Epoch=100, ETA=0.1, Training_size=20%,Momentum=0.9</w:t>
+                              <w:t>: Epoch=100, ETA=0.1, Training_size=</w:t>
+                            </w:r>
+                            <w:r>
+                              <w:rPr/>
+                              <w:t>8</w:t>
+                            </w:r>
+                            <w:r>
+                              <w:rPr/>
+                              <w:t>0%,Momentum=0.9</w:t>
                             </w:r>
                           </w:p>
                         </w:txbxContent>
                       </wps:txbx>
-                      <wps:bodyPr anchor="t" lIns="0" tIns="0" rIns="0" bIns="0">
+                      <wps:bodyPr lIns="0" rIns="0" tIns="0" bIns="0">
                         <a:noAutofit/>
                       </wps:bodyPr>
                     </wps:wsp>
@@ -4426,8 +4260,11 @@
           </mc:Choice>
           <mc:Fallback>
             <w:pict>
-              <v:rect style="position:absolute;rotation:0;width:265.6pt;height:212.05pt;mso-wrap-distance-left:0pt;mso-wrap-distance-right:0pt;mso-wrap-distance-top:0pt;mso-wrap-distance-bottom:0pt;margin-top:7.5pt;mso-position-vertical-relative:text;margin-left:-35.4pt;mso-position-horizontal-relative:text">
-                <v:textbox inset="0in,0in,0in,0in">
+              <v:rect id="shape_0" ID="Frame3" stroked="f" style="position:absolute;margin-left:-35.4pt;margin-top:7.5pt;width:265.55pt;height:212pt">
+                <w10:wrap type="square"/>
+                <v:fill o:detectmouseclick="t" on="false"/>
+                <v:stroke color="#3465a4" joinstyle="round" endcap="flat"/>
+                <v:textbox>
                   <w:txbxContent>
                     <w:p>
                       <w:pPr>
@@ -4440,9 +4277,9 @@
                         <w:t xml:space="preserve">Figure </w:t>
                         <w:drawing>
                           <wp:inline distT="0" distB="0" distL="0" distR="0">
-                            <wp:extent cx="3373120" cy="2168525"/>
+                            <wp:extent cx="3373120" cy="1887855"/>
                             <wp:effectExtent l="0" t="0" r="0" b="0"/>
-                            <wp:docPr id="20" name="Image13" descr=""/>
+                            <wp:docPr id="23" name="Image13" descr=""/>
                             <wp:cNvGraphicFramePr>
                               <a:graphicFrameLocks xmlns:a="http://schemas.openxmlformats.org/drawingml/2006/main" noChangeAspect="1"/>
                             </wp:cNvGraphicFramePr>
@@ -4450,7 +4287,7 @@
                               <a:graphicData uri="http://schemas.openxmlformats.org/drawingml/2006/picture">
                                 <pic:pic xmlns:pic="http://schemas.openxmlformats.org/drawingml/2006/picture">
                                   <pic:nvPicPr>
-                                    <pic:cNvPr id="20" name="Image13" descr=""/>
+                                    <pic:cNvPr id="23" name="Image13" descr=""/>
                                     <pic:cNvPicPr>
                                       <a:picLocks noChangeAspect="1" noChangeArrowheads="1"/>
                                     </pic:cNvPicPr>
@@ -4464,7 +4301,7 @@
                                   <pic:spPr bwMode="auto">
                                     <a:xfrm>
                                       <a:off x="0" y="0"/>
-                                      <a:ext cx="3373120" cy="2168525"/>
+                                      <a:ext cx="3373120" cy="1887855"/>
                                     </a:xfrm>
                                     <a:prstGeom prst="rect">
                                       <a:avLst/>
@@ -4498,16 +4335,68 @@
                       </w:r>
                       <w:r>
                         <w:rPr/>
-                        <w:t>: Epoch=100, ETA=0.1, Training_size=20%,Momentum=0.9</w:t>
+                        <w:t>: Epoch=100, ETA=0.1, Training_size=</w:t>
+                      </w:r>
+                      <w:r>
+                        <w:rPr/>
+                        <w:t>8</w:t>
+                      </w:r>
+                      <w:r>
+                        <w:rPr/>
+                        <w:t>0%,Momentum=0.9</w:t>
                       </w:r>
                     </w:p>
                   </w:txbxContent>
                 </v:textbox>
-                <w10:wrap type="square" side="largest"/>
               </v:rect>
             </w:pict>
           </mc:Fallback>
         </mc:AlternateContent>
+        <w:drawing>
+          <wp:anchor behindDoc="0" distT="0" distB="0" distL="0" distR="0" simplePos="0" locked="0" layoutInCell="1" allowOverlap="1" relativeHeight="13">
+            <wp:simplePos x="0" y="0"/>
+            <wp:positionH relativeFrom="column">
+              <wp:posOffset>2922905</wp:posOffset>
+            </wp:positionH>
+            <wp:positionV relativeFrom="paragraph">
+              <wp:posOffset>130175</wp:posOffset>
+            </wp:positionV>
+            <wp:extent cx="3318510" cy="2371725"/>
+            <wp:effectExtent l="0" t="0" r="0" b="0"/>
+            <wp:wrapSquare wrapText="largest"/>
+            <wp:docPr id="24" name="Image14" descr=""/>
+            <wp:cNvGraphicFramePr>
+              <a:graphicFrameLocks xmlns:a="http://schemas.openxmlformats.org/drawingml/2006/main" noChangeAspect="1"/>
+            </wp:cNvGraphicFramePr>
+            <a:graphic xmlns:a="http://schemas.openxmlformats.org/drawingml/2006/main">
+              <a:graphicData uri="http://schemas.openxmlformats.org/drawingml/2006/picture">
+                <pic:pic xmlns:pic="http://schemas.openxmlformats.org/drawingml/2006/picture">
+                  <pic:nvPicPr>
+                    <pic:cNvPr id="24" name="Image14" descr=""/>
+                    <pic:cNvPicPr>
+                      <a:picLocks noChangeAspect="1" noChangeArrowheads="1"/>
+                    </pic:cNvPicPr>
+                  </pic:nvPicPr>
+                  <pic:blipFill>
+                    <a:blip r:embed="rId17"/>
+                    <a:stretch>
+                      <a:fillRect/>
+                    </a:stretch>
+                  </pic:blipFill>
+                  <pic:spPr bwMode="auto">
+                    <a:xfrm>
+                      <a:off x="0" y="0"/>
+                      <a:ext cx="3318510" cy="2371725"/>
+                    </a:xfrm>
+                    <a:prstGeom prst="rect">
+                      <a:avLst/>
+                    </a:prstGeom>
+                  </pic:spPr>
+                </pic:pic>
+              </a:graphicData>
+            </a:graphic>
+          </wp:anchor>
+        </w:drawing>
       </w:r>
     </w:p>
     <w:p>
@@ -4976,7 +4865,7 @@
       </w:pPr>
       <w:r>
         <w:rPr>
-          <w:rFonts w:eastAsia="Euclid" w:cs="Euclid" w:ascii="Calibri" w:hAnsi="Calibri"/>
+          <w:rFonts w:eastAsia="Euclid" w:cs="Euclid"/>
           <w:i/>
           <w:sz w:val="11"/>
           <w:szCs w:val="11"/>
@@ -5003,7 +4892,6 @@
       </w:pPr>
       <w:r>
         <w:rPr>
-          <w:rFonts w:ascii="Calibri" w:hAnsi="Calibri"/>
           <w:b/>
           <w:sz w:val="28"/>
         </w:rPr>
@@ -5011,7 +4899,6 @@
       </w:r>
       <w:r>
         <w:rPr>
-          <w:rFonts w:ascii="Calibri" w:hAnsi="Calibri"/>
           <w:b/>
           <w:spacing w:val="-3"/>
           <w:sz w:val="28"/>
@@ -5020,7 +4907,6 @@
       </w:r>
       <w:r>
         <w:rPr>
-          <w:rFonts w:ascii="Calibri" w:hAnsi="Calibri"/>
           <w:b/>
           <w:spacing w:val="4"/>
           <w:sz w:val="28"/>
@@ -5029,7 +4915,6 @@
       </w:r>
       <w:r>
         <w:rPr>
-          <w:rFonts w:ascii="Calibri" w:hAnsi="Calibri"/>
           <w:b/>
           <w:i/>
           <w:spacing w:val="-4"/>
@@ -5039,7 +4924,6 @@
       </w:r>
       <w:r>
         <w:rPr>
-          <w:rFonts w:ascii="Calibri" w:hAnsi="Calibri"/>
           <w:b/>
           <w:i/>
           <w:spacing w:val="50"/>
@@ -5049,7 +4933,6 @@
       </w:r>
       <w:r>
         <w:rPr>
-          <w:rFonts w:ascii="Calibri" w:hAnsi="Calibri"/>
           <w:b/>
           <w:i/>
           <w:spacing w:val="-3"/>
@@ -6608,7 +6491,6 @@
       </w:pPr>
       <w:r>
         <w:rPr>
-          <w:rFonts w:ascii="Calibri" w:hAnsi="Calibri"/>
           <w:b/>
           <w:w w:val="95"/>
           <w:sz w:val="24"/>
@@ -6617,7 +6499,6 @@
       </w:r>
       <w:r>
         <w:rPr>
-          <w:rFonts w:ascii="Calibri" w:hAnsi="Calibri"/>
           <w:b/>
           <w:spacing w:val="-18"/>
           <w:w w:val="95"/>
@@ -6627,7 +6508,6 @@
       </w:r>
       <w:r>
         <w:rPr>
-          <w:rFonts w:ascii="Calibri" w:hAnsi="Calibri"/>
           <w:b/>
           <w:w w:val="95"/>
           <w:sz w:val="24"/>
@@ -6636,7 +6516,6 @@
       </w:r>
       <w:r>
         <w:rPr>
-          <w:rFonts w:ascii="Calibri" w:hAnsi="Calibri"/>
           <w:b/>
           <w:spacing w:val="-18"/>
           <w:w w:val="95"/>
@@ -6646,7 +6525,6 @@
       </w:r>
       <w:r>
         <w:rPr>
-          <w:rFonts w:ascii="Calibri" w:hAnsi="Calibri"/>
           <w:b/>
           <w:spacing w:val="-5"/>
           <w:w w:val="95"/>
@@ -6656,7 +6534,6 @@
       </w:r>
       <w:r>
         <w:rPr>
-          <w:rFonts w:ascii="Calibri" w:hAnsi="Calibri"/>
           <w:b/>
           <w:spacing w:val="-18"/>
           <w:w w:val="95"/>
@@ -6666,7 +6543,6 @@
       </w:r>
       <w:r>
         <w:rPr>
-          <w:rFonts w:ascii="Calibri" w:hAnsi="Calibri"/>
           <w:b/>
           <w:w w:val="95"/>
           <w:sz w:val="24"/>
@@ -6675,7 +6551,6 @@
       </w:r>
       <w:r>
         <w:rPr>
-          <w:rFonts w:ascii="Calibri" w:hAnsi="Calibri"/>
           <w:b/>
           <w:spacing w:val="-19"/>
           <w:w w:val="95"/>
@@ -6685,7 +6560,6 @@
       </w:r>
       <w:r>
         <w:rPr>
-          <w:rFonts w:ascii="Calibri" w:hAnsi="Calibri"/>
           <w:b/>
           <w:w w:val="95"/>
           <w:sz w:val="24"/>
@@ -6694,7 +6568,6 @@
       </w:r>
       <w:r>
         <w:rPr>
-          <w:rFonts w:ascii="Calibri" w:hAnsi="Calibri"/>
           <w:b/>
           <w:spacing w:val="-18"/>
           <w:w w:val="95"/>
@@ -6704,7 +6577,6 @@
       </w:r>
       <w:r>
         <w:rPr>
-          <w:rFonts w:ascii="Calibri" w:hAnsi="Calibri"/>
           <w:b/>
           <w:w w:val="95"/>
           <w:sz w:val="24"/>
@@ -6713,7 +6585,6 @@
       </w:r>
       <w:r>
         <w:rPr>
-          <w:rFonts w:ascii="Calibri" w:hAnsi="Calibri"/>
           <w:b/>
           <w:spacing w:val="-18"/>
           <w:w w:val="95"/>
@@ -6723,7 +6594,6 @@
       </w:r>
       <w:r>
         <w:rPr>
-          <w:rFonts w:ascii="Calibri" w:hAnsi="Calibri"/>
           <w:b/>
           <w:w w:val="95"/>
           <w:sz w:val="24"/>
@@ -6732,7 +6602,6 @@
       </w:r>
       <w:r>
         <w:rPr>
-          <w:rFonts w:ascii="Calibri" w:hAnsi="Calibri"/>
           <w:b/>
           <w:spacing w:val="-18"/>
           <w:w w:val="95"/>
@@ -6742,7 +6611,6 @@
       </w:r>
       <w:r>
         <w:rPr>
-          <w:rFonts w:ascii="Calibri" w:hAnsi="Calibri"/>
           <w:b/>
           <w:w w:val="95"/>
           <w:sz w:val="24"/>
@@ -6751,7 +6619,6 @@
       </w:r>
       <w:r>
         <w:rPr>
-          <w:rFonts w:ascii="Calibri" w:hAnsi="Calibri"/>
           <w:b/>
           <w:sz w:val="24"/>
         </w:rPr>
@@ -6759,7 +6626,6 @@
       </w:r>
       <w:r>
         <w:rPr>
-          <w:rFonts w:ascii="Calibri" w:hAnsi="Calibri"/>
           <w:b/>
           <w:spacing w:val="4"/>
           <w:sz w:val="24"/>
@@ -6768,7 +6634,6 @@
       </w:r>
       <w:r>
         <w:rPr>
-          <w:rFonts w:ascii="Calibri" w:hAnsi="Calibri"/>
           <w:b/>
           <w:sz w:val="24"/>
         </w:rPr>
@@ -6792,7 +6657,7 @@
       </w:pPr>
       <w:r>
         <w:rPr>
-          <w:rFonts w:eastAsia="Georgia" w:cs="Georgia" w:ascii="Calibri" w:hAnsi="Calibri"/>
+          <w:rFonts w:eastAsia="Georgia" w:cs="Georgia"/>
           <w:sz w:val="24"/>
           <w:szCs w:val="24"/>
         </w:rPr>
@@ -6818,7 +6683,6 @@
       </w:pPr>
       <w:r>
         <w:rPr>
-          <w:rFonts w:ascii="Calibri" w:hAnsi="Calibri"/>
           <w:b/>
           <w:sz w:val="28"/>
         </w:rPr>
@@ -6826,7 +6690,6 @@
       </w:r>
       <w:r>
         <w:rPr>
-          <w:rFonts w:ascii="Calibri" w:hAnsi="Calibri"/>
           <w:i/>
         </w:rPr>
         <w:t>(max 0.5 page)</w:t>
@@ -6848,7 +6711,7 @@
       </w:pPr>
       <w:r>
         <w:rPr>
-          <w:rFonts w:cs="Times New Roman" w:ascii="Calibri" w:hAnsi="Calibri"/>
+          <w:rFonts w:cs="Times New Roman"/>
           <w:i/>
           <w:spacing w:val="-3"/>
         </w:rPr>
@@ -6871,7 +6734,7 @@
       </w:pPr>
       <w:r>
         <w:rPr>
-          <w:rFonts w:cs="Times New Roman" w:ascii="Calibri" w:hAnsi="Calibri"/>
+          <w:rFonts w:cs="Times New Roman"/>
           <w:i/>
           <w:spacing w:val="-3"/>
         </w:rPr>
@@ -6879,7 +6742,7 @@
       </w:r>
     </w:p>
     <w:sectPr>
-      <w:footerReference w:type="default" r:id="rId17"/>
+      <w:footerReference w:type="default" r:id="rId18"/>
       <w:type w:val="nextPage"/>
       <w:pgSz w:w="11906" w:h="16838"/>
       <w:pgMar w:left="1680" w:right="1680" w:header="0" w:top="1580" w:footer="1758" w:bottom="1940" w:gutter="0"/>
@@ -6900,7 +6763,7 @@
         <w:docPartGallery w:val="Page Numbers (Bottom of Page)"/>
         <w:docPartUnique w:val="true"/>
       </w:docPartObj>
-      <w:id w:val="1554825959"/>
+      <w:id w:val="869733093"/>
     </w:sdtPr>
     <w:sdtContent>
       <w:p>
@@ -6933,7 +6796,7 @@
       <w:p>
         <w:pPr>
           <w:pStyle w:val="Normal"/>
-          <w:spacing w:lineRule="auto" w:line="12"/>
+          <w:spacing w:lineRule="auto" w:line="9"/>
           <w:rPr>
             <w:sz w:val="20"/>
             <w:szCs w:val="20"/>
@@ -6959,7 +6822,7 @@
         <w:docPartGallery w:val="Page Numbers (Bottom of Page)"/>
         <w:docPartUnique w:val="true"/>
       </w:docPartObj>
-      <w:id w:val="947439411"/>
+      <w:id w:val="1265297215"/>
     </w:sdtPr>
     <w:sdtContent>
       <w:p>
@@ -6982,7 +6845,7 @@
         </w:r>
         <w:r>
           <w:rPr/>
-          <w:t>5</w:t>
+          <w:t>4</w:t>
         </w:r>
         <w:r>
           <w:rPr/>
@@ -6992,7 +6855,7 @@
       <w:p>
         <w:pPr>
           <w:pStyle w:val="Normal"/>
-          <w:spacing w:lineRule="auto" w:line="12"/>
+          <w:spacing w:lineRule="auto" w:line="9"/>
           <w:rPr>
             <w:sz w:val="20"/>
             <w:szCs w:val="20"/>
@@ -7436,7 +7299,6 @@
     <w:rPrDefault>
       <w:rPr>
         <w:rFonts w:ascii="Calibri" w:hAnsi="Calibri" w:eastAsia="Calibri" w:cs="" w:asciiTheme="minorHAnsi" w:cstheme="minorBidi" w:eastAsiaTheme="minorHAnsi" w:hAnsiTheme="minorHAnsi"/>
-        <w:sz w:val="22"/>
         <w:szCs w:val="22"/>
         <w:lang w:val="en-US" w:eastAsia="en-US" w:bidi="ar-SA"/>
       </w:rPr>
@@ -7827,6 +7689,7 @@
     <w:qFormat/>
     <w:pPr>
       <w:widowControl w:val="false"/>
+      <w:suppressAutoHyphens w:val="true"/>
       <w:bidi w:val="0"/>
       <w:spacing w:before="0" w:after="0"/>
       <w:jc w:val="left"/>

</xml_diff>